<commit_message>
Update Academic Integrity Contract.docx
</commit_message>
<xml_diff>
--- a/Deliverables/Academic Integrity Contract.docx
+++ b/Deliverables/Academic Integrity Contract.docx
@@ -1,6 +1,6 @@
 
 <file path=word/document.xml><?xml version="1.0" encoding="utf-8"?>
-<w:document xmlns:wpc="http://schemas.microsoft.com/office/word/2010/wordprocessingCanvas" xmlns:cx="http://schemas.microsoft.com/office/drawing/2014/chartex" xmlns:cx1="http://schemas.microsoft.com/office/drawing/2015/9/8/chartex" xmlns:cx2="http://schemas.microsoft.com/office/drawing/2015/10/21/chartex" xmlns:cx3="http://schemas.microsoft.com/office/drawing/2016/5/9/chartex" xmlns:cx4="http://schemas.microsoft.com/office/drawing/2016/5/10/chartex" xmlns:cx5="http://schemas.microsoft.com/office/drawing/2016/5/11/chartex" xmlns:cx6="http://schemas.microsoft.com/office/drawing/2016/5/12/chartex" xmlns:cx7="http://schemas.microsoft.com/office/drawing/2016/5/13/chartex" xmlns:cx8="http://schemas.microsoft.com/office/drawing/2016/5/14/chartex" xmlns:mc="http://schemas.openxmlformats.org/markup-compatibility/2006" xmlns:aink="http://schemas.microsoft.com/office/drawing/2016/ink" xmlns:am3d="http://schemas.microsoft.com/office/drawing/2017/model3d" xmlns:o="urn:schemas-microsoft-com:office:office" xmlns:r="http://schemas.openxmlformats.org/officeDocument/2006/relationships" xmlns:m="http://schemas.openxmlformats.org/officeDocument/2006/math" xmlns:v="urn:schemas-microsoft-com:vml" xmlns:wp14="http://schemas.microsoft.com/office/word/2010/wordprocessingDrawing" xmlns:wp="http://schemas.openxmlformats.org/drawingml/2006/wordprocessingDrawing" xmlns:w10="urn:schemas-microsoft-com:office:word" xmlns:w="http://schemas.openxmlformats.org/wordprocessingml/2006/main" xmlns:w14="http://schemas.microsoft.com/office/word/2010/wordml" xmlns:w15="http://schemas.microsoft.com/office/word/2012/wordml" xmlns:w16cex="http://schemas.microsoft.com/office/word/2018/wordml/cex" xmlns:w16cid="http://schemas.microsoft.com/office/word/2016/wordml/cid" xmlns:w16="http://schemas.microsoft.com/office/word/2018/wordml" xmlns:w16se="http://schemas.microsoft.com/office/word/2015/wordml/symex" xmlns:wpg="http://schemas.microsoft.com/office/word/2010/wordprocessingGroup" xmlns:wpi="http://schemas.microsoft.com/office/word/2010/wordprocessingInk" xmlns:wne="http://schemas.microsoft.com/office/word/2006/wordml" xmlns:wps="http://schemas.microsoft.com/office/word/2010/wordprocessingShape" mc:Ignorable="w14 w15 w16se w16cid w16 w16cex wp14">
+<w:document xmlns:wpc="http://schemas.microsoft.com/office/word/2010/wordprocessingCanvas" xmlns:cx="http://schemas.microsoft.com/office/drawing/2014/chartex" xmlns:cx1="http://schemas.microsoft.com/office/drawing/2015/9/8/chartex" xmlns:cx2="http://schemas.microsoft.com/office/drawing/2015/10/21/chartex" xmlns:cx3="http://schemas.microsoft.com/office/drawing/2016/5/9/chartex" xmlns:cx4="http://schemas.microsoft.com/office/drawing/2016/5/10/chartex" xmlns:cx5="http://schemas.microsoft.com/office/drawing/2016/5/11/chartex" xmlns:cx6="http://schemas.microsoft.com/office/drawing/2016/5/12/chartex" xmlns:cx7="http://schemas.microsoft.com/office/drawing/2016/5/13/chartex" xmlns:cx8="http://schemas.microsoft.com/office/drawing/2016/5/14/chartex" xmlns:mc="http://schemas.openxmlformats.org/markup-compatibility/2006" xmlns:aink="http://schemas.microsoft.com/office/drawing/2016/ink" xmlns:am3d="http://schemas.microsoft.com/office/drawing/2017/model3d" xmlns:o="urn:schemas-microsoft-com:office:office" xmlns:r="http://schemas.openxmlformats.org/officeDocument/2006/relationships" xmlns:m="http://schemas.openxmlformats.org/officeDocument/2006/math" xmlns:v="urn:schemas-microsoft-com:vml" xmlns:wp14="http://schemas.microsoft.com/office/word/2010/wordprocessingDrawing" xmlns:wp="http://schemas.openxmlformats.org/drawingml/2006/wordprocessingDrawing" xmlns:w10="urn:schemas-microsoft-com:office:word" xmlns:w="http://schemas.openxmlformats.org/wordprocessingml/2006/main" xmlns:w14="http://schemas.microsoft.com/office/word/2010/wordml" xmlns:w15="http://schemas.microsoft.com/office/word/2012/wordml" xmlns:w16cid="http://schemas.microsoft.com/office/word/2016/wordml/cid" xmlns:w16se="http://schemas.microsoft.com/office/word/2015/wordml/symex" xmlns:wpg="http://schemas.microsoft.com/office/word/2010/wordprocessingGroup" xmlns:wpi="http://schemas.microsoft.com/office/word/2010/wordprocessingInk" xmlns:wne="http://schemas.microsoft.com/office/word/2006/wordml" xmlns:wps="http://schemas.microsoft.com/office/word/2010/wordprocessingShape" mc:Ignorable="w14 w15 w16se w16cid wp14">
   <w:body>
     <w:p>
       <w:pPr>
@@ -67,10 +67,10 @@
         </w:rPr>
         <w:t xml:space="preserve">Plagiarism can be defined as submitting another person’s ideas, words, images, or data without giving that person credit or proper acknowledgement. Plagiarism, a form of academic dishonesty, is equivalent to stealing and will not be tolerated. For further information, please consult the  Plagiarism Policy of the University of Ottawa: </w:t>
       </w:r>
-      <w:hyperlink r:id="rId4" w:history="1">
+      <w:hyperlink r:id="rId5" w:history="1">
         <w:r>
           <w:rPr>
-            <w:rStyle w:val="Hyperlink"/>
+            <w:rStyle w:val="a3"/>
             <w:rFonts w:asciiTheme="majorBidi" w:hAnsiTheme="majorBidi" w:cstheme="majorBidi"/>
           </w:rPr>
           <w:t>https://arts.uottawa.ca/en/life-on-campus/academic-fraud-plagiarism</w:t>
@@ -114,7 +114,7 @@
     </w:p>
     <w:tbl>
       <w:tblPr>
-        <w:tblStyle w:val="TableGrid"/>
+        <w:tblStyle w:val="a4"/>
         <w:tblW w:w="0" w:type="auto"/>
         <w:tblBorders>
           <w:top w:val="none" w:sz="0" w:space="0" w:color="auto"/>
@@ -326,6 +326,7 @@
               <w:rPr>
                 <w:rFonts w:asciiTheme="majorBidi" w:hAnsiTheme="majorBidi" w:cstheme="majorBidi"/>
                 <w:noProof/>
+                <w:lang w:val="en-GB" w:eastAsia="en-GB"/>
               </w:rPr>
               <w:drawing>
                 <wp:anchor distT="0" distB="0" distL="114300" distR="114300" simplePos="0" relativeHeight="251658240" behindDoc="1" locked="0" layoutInCell="1" allowOverlap="1" wp14:anchorId="5F7977AE" wp14:editId="3A902DD4">
@@ -351,7 +352,7 @@
                           <pic:cNvPicPr/>
                         </pic:nvPicPr>
                         <pic:blipFill>
-                          <a:blip r:embed="rId5">
+                          <a:blip r:embed="rId6">
                             <a:extLst>
                               <a:ext uri="{28A0092B-C50C-407E-A947-70E740481C1C}">
                                 <a14:useLocalDpi xmlns:a14="http://schemas.microsoft.com/office/drawing/2010/main" val="0"/>
@@ -486,8 +487,18 @@
                 <w:b/>
                 <w:bCs/>
               </w:rPr>
-              <w:t>Di Ciero</w:t>
-            </w:r>
+              <w:t xml:space="preserve">Di </w:t>
+            </w:r>
+            <w:proofErr w:type="spellStart"/>
+            <w:r>
+              <w:rPr>
+                <w:rFonts w:asciiTheme="majorBidi" w:hAnsiTheme="majorBidi" w:cstheme="majorBidi"/>
+                <w:b/>
+                <w:bCs/>
+              </w:rPr>
+              <w:t>Ciero</w:t>
+            </w:r>
+            <w:proofErr w:type="spellEnd"/>
           </w:p>
         </w:tc>
         <w:tc>
@@ -553,6 +564,7 @@
               <w:rPr>
                 <w:rFonts w:asciiTheme="majorBidi" w:hAnsiTheme="majorBidi" w:cstheme="majorBidi"/>
                 <w:noProof/>
+                <w:lang w:val="en-GB" w:eastAsia="en-GB"/>
               </w:rPr>
               <w:drawing>
                 <wp:anchor distT="0" distB="0" distL="114300" distR="114300" simplePos="0" relativeHeight="251659264" behindDoc="0" locked="0" layoutInCell="1" allowOverlap="1" wp14:anchorId="2F0FA60B" wp14:editId="0D30A00E">
@@ -580,11 +592,11 @@
                           </pic:cNvPicPr>
                         </pic:nvPicPr>
                         <pic:blipFill rotWithShape="1">
-                          <a:blip r:embed="rId6" cstate="print">
+                          <a:blip r:embed="rId7" cstate="print">
                             <a:extLst>
                               <a:ext uri="{BEBA8EAE-BF5A-486C-A8C5-ECC9F3942E4B}">
                                 <a14:imgProps xmlns:a14="http://schemas.microsoft.com/office/drawing/2010/main">
-                                  <a14:imgLayer r:embed="rId7">
+                                  <a14:imgLayer r:embed="rId8">
                                     <a14:imgEffect>
                                       <a14:sharpenSoften amount="100000"/>
                                     </a14:imgEffect>
@@ -708,21 +720,31 @@
                 <w:rFonts w:asciiTheme="majorBidi" w:hAnsiTheme="majorBidi" w:cstheme="majorBidi"/>
               </w:rPr>
             </w:pPr>
-            <w:r>
-              <w:rPr>
-                <w:rFonts w:asciiTheme="majorBidi" w:hAnsiTheme="majorBidi" w:cstheme="majorBidi"/>
-                <w:b/>
-                <w:bCs/>
-              </w:rPr>
-              <w:t>xxx</w:t>
-            </w:r>
-            <w:r>
-              <w:rPr>
-                <w:rFonts w:asciiTheme="majorBidi" w:hAnsiTheme="majorBidi" w:cstheme="majorBidi"/>
-                <w:b/>
-                <w:bCs/>
-              </w:rPr>
-              <w:t xml:space="preserve">      </w:t>
+            <w:proofErr w:type="spellStart"/>
+            <w:r>
+              <w:rPr>
+                <w:rFonts w:asciiTheme="majorBidi" w:hAnsiTheme="majorBidi" w:cstheme="majorBidi"/>
+                <w:b/>
+                <w:bCs/>
+              </w:rPr>
+              <w:t>Ativi</w:t>
+            </w:r>
+            <w:proofErr w:type="spellEnd"/>
+            <w:r>
+              <w:rPr>
+                <w:rFonts w:asciiTheme="majorBidi" w:hAnsiTheme="majorBidi" w:cstheme="majorBidi"/>
+                <w:b/>
+                <w:bCs/>
+              </w:rPr>
+              <w:t xml:space="preserve"> Yomi Philip</w:t>
+            </w:r>
+            <w:r>
+              <w:rPr>
+                <w:rFonts w:asciiTheme="majorBidi" w:hAnsiTheme="majorBidi" w:cstheme="majorBidi"/>
+                <w:b/>
+                <w:bCs/>
+              </w:rPr>
+              <w:t xml:space="preserve">     </w:t>
             </w:r>
           </w:p>
         </w:tc>
@@ -763,15 +785,15 @@
                 <w:b/>
                 <w:bCs/>
               </w:rPr>
-              <w:t>xxx</w:t>
-            </w:r>
-            <w:r>
-              <w:rPr>
-                <w:rFonts w:asciiTheme="majorBidi" w:hAnsiTheme="majorBidi" w:cstheme="majorBidi"/>
-                <w:b/>
-                <w:bCs/>
-              </w:rPr>
-              <w:t xml:space="preserve">             </w:t>
+              <w:t>300043213</w:t>
+            </w:r>
+            <w:r>
+              <w:rPr>
+                <w:rFonts w:asciiTheme="majorBidi" w:hAnsiTheme="majorBidi" w:cstheme="majorBidi"/>
+                <w:b/>
+                <w:bCs/>
+              </w:rPr>
+              <w:t xml:space="preserve">          </w:t>
             </w:r>
           </w:p>
         </w:tc>
@@ -785,6 +807,61 @@
                 <w:rFonts w:asciiTheme="majorBidi" w:hAnsiTheme="majorBidi" w:cstheme="majorBidi"/>
               </w:rPr>
             </w:pPr>
+            <w:r>
+              <w:rPr>
+                <w:rFonts w:asciiTheme="majorBidi" w:hAnsiTheme="majorBidi" w:cstheme="majorBidi"/>
+                <w:noProof/>
+                <w:lang w:val="en-GB" w:eastAsia="en-GB"/>
+              </w:rPr>
+              <w:drawing>
+                <wp:inline distT="0" distB="0" distL="0" distR="0" wp14:anchorId="3E378868" wp14:editId="2481B55E">
+                  <wp:extent cx="1028065" cy="576303"/>
+                  <wp:effectExtent l="0" t="0" r="635" b="0"/>
+                  <wp:docPr id="2" name="Picture 2"/>
+                  <wp:cNvGraphicFramePr>
+                    <a:graphicFrameLocks xmlns:a="http://schemas.openxmlformats.org/drawingml/2006/main" noChangeAspect="1"/>
+                  </wp:cNvGraphicFramePr>
+                  <a:graphic xmlns:a="http://schemas.openxmlformats.org/drawingml/2006/main">
+                    <a:graphicData uri="http://schemas.openxmlformats.org/drawingml/2006/picture">
+                      <pic:pic xmlns:pic="http://schemas.openxmlformats.org/drawingml/2006/picture">
+                        <pic:nvPicPr>
+                          <pic:cNvPr id="2" name="Sign.PNG"/>
+                          <pic:cNvPicPr/>
+                        </pic:nvPicPr>
+                        <pic:blipFill rotWithShape="1">
+                          <a:blip r:embed="rId9">
+                            <a:extLst>
+                              <a:ext uri="{28A0092B-C50C-407E-A947-70E740481C1C}">
+                                <a14:useLocalDpi xmlns:a14="http://schemas.microsoft.com/office/drawing/2010/main" val="0"/>
+                              </a:ext>
+                            </a:extLst>
+                          </a:blip>
+                          <a:srcRect b="11837"/>
+                          <a:stretch/>
+                        </pic:blipFill>
+                        <pic:spPr bwMode="auto">
+                          <a:xfrm>
+                            <a:off x="0" y="0"/>
+                            <a:ext cx="1036835" cy="581219"/>
+                          </a:xfrm>
+                          <a:prstGeom prst="rect">
+                            <a:avLst/>
+                          </a:prstGeom>
+                          <a:ln>
+                            <a:noFill/>
+                          </a:ln>
+                          <a:extLst>
+                            <a:ext uri="{53640926-AAD7-44D8-BBD7-CCE9431645EC}">
+                              <a14:shadowObscured xmlns:a14="http://schemas.microsoft.com/office/drawing/2010/main"/>
+                            </a:ext>
+                          </a:extLst>
+                        </pic:spPr>
+                      </pic:pic>
+                    </a:graphicData>
+                  </a:graphic>
+                </wp:inline>
+              </w:drawing>
+            </w:r>
           </w:p>
         </w:tc>
         <w:tc>
@@ -832,7 +909,7 @@
                 <w:b/>
                 <w:bCs/>
               </w:rPr>
-              <w:t>xx</w:t>
+              <w:t>14</w:t>
             </w:r>
           </w:p>
         </w:tc>
@@ -878,7 +955,25 @@
                 <w:b/>
                 <w:bCs/>
               </w:rPr>
-              <w:t>xxx</w:t>
+              <w:t>J</w:t>
+            </w:r>
+            <w:r>
+              <w:rPr>
+                <w:rFonts w:asciiTheme="majorBidi" w:hAnsiTheme="majorBidi" w:cstheme="majorBidi" w:hint="eastAsia"/>
+                <w:b/>
+                <w:bCs/>
+                <w:lang w:eastAsia="zh-CN"/>
+              </w:rPr>
+              <w:t>ianhong</w:t>
+            </w:r>
+            <w:r>
+              <w:rPr>
+                <w:rFonts w:asciiTheme="majorBidi" w:hAnsiTheme="majorBidi" w:cstheme="majorBidi"/>
+                <w:b/>
+                <w:bCs/>
+                <w:lang w:val="en-US"/>
+              </w:rPr>
+              <w:t xml:space="preserve"> Zhang</w:t>
             </w:r>
             <w:r>
               <w:rPr>
@@ -927,15 +1022,15 @@
                 <w:b/>
                 <w:bCs/>
               </w:rPr>
-              <w:t>xxx</w:t>
-            </w:r>
-            <w:r>
-              <w:rPr>
-                <w:rFonts w:asciiTheme="majorBidi" w:hAnsiTheme="majorBidi" w:cstheme="majorBidi"/>
-                <w:b/>
-                <w:bCs/>
-              </w:rPr>
-              <w:t xml:space="preserve">             </w:t>
+              <w:t>30041200</w:t>
+            </w:r>
+            <w:r>
+              <w:rPr>
+                <w:rFonts w:asciiTheme="majorBidi" w:hAnsiTheme="majorBidi" w:cstheme="majorBidi"/>
+                <w:b/>
+                <w:bCs/>
+              </w:rPr>
+              <w:t xml:space="preserve">            </w:t>
             </w:r>
           </w:p>
         </w:tc>
@@ -946,9 +1041,62 @@
           <w:p>
             <w:pPr>
               <w:rPr>
-                <w:rFonts w:asciiTheme="majorBidi" w:hAnsiTheme="majorBidi" w:cstheme="majorBidi"/>
-              </w:rPr>
-            </w:pPr>
+                <w:noProof/>
+              </w:rPr>
+            </w:pPr>
+          </w:p>
+          <w:p>
+            <w:pPr>
+              <w:rPr>
+                <w:rFonts w:asciiTheme="majorBidi" w:hAnsiTheme="majorBidi" w:cstheme="majorBidi"/>
+              </w:rPr>
+            </w:pPr>
+            <w:r>
+              <w:rPr>
+                <w:noProof/>
+              </w:rPr>
+              <w:drawing>
+                <wp:inline distT="0" distB="0" distL="0" distR="0" wp14:anchorId="5812E7BA" wp14:editId="65D59EEB">
+                  <wp:extent cx="1181100" cy="414938"/>
+                  <wp:effectExtent l="0" t="0" r="0" b="4445"/>
+                  <wp:docPr id="5" name="Picture 2"/>
+                  <wp:cNvGraphicFramePr/>
+                  <a:graphic xmlns:a="http://schemas.openxmlformats.org/drawingml/2006/main">
+                    <a:graphicData uri="http://schemas.openxmlformats.org/drawingml/2006/picture">
+                      <pic:pic xmlns:pic="http://schemas.openxmlformats.org/drawingml/2006/picture">
+                        <pic:nvPicPr>
+                          <pic:cNvPr id="5" name="Picture 2"/>
+                          <pic:cNvPicPr/>
+                        </pic:nvPicPr>
+                        <pic:blipFill rotWithShape="1">
+                          <a:blip r:embed="rId10"/>
+                          <a:srcRect b="27395"/>
+                          <a:stretch/>
+                        </pic:blipFill>
+                        <pic:spPr bwMode="auto">
+                          <a:xfrm>
+                            <a:off x="0" y="0"/>
+                            <a:ext cx="1181100" cy="414938"/>
+                          </a:xfrm>
+                          <a:prstGeom prst="rect">
+                            <a:avLst/>
+                          </a:prstGeom>
+                          <a:noFill/>
+                          <a:ln>
+                            <a:noFill/>
+                          </a:ln>
+                          <a:extLst>
+                            <a:ext uri="{53640926-AAD7-44D8-BBD7-CCE9431645EC}">
+                              <a14:shadowObscured xmlns:a14="http://schemas.microsoft.com/office/drawing/2010/main"/>
+                            </a:ext>
+                          </a:extLst>
+                        </pic:spPr>
+                      </pic:pic>
+                    </a:graphicData>
+                  </a:graphic>
+                </wp:inline>
+              </w:drawing>
+            </w:r>
           </w:p>
         </w:tc>
         <w:tc>
@@ -996,7 +1144,7 @@
                 <w:b/>
                 <w:bCs/>
               </w:rPr>
-              <w:t>xx</w:t>
+              <w:t>14</w:t>
             </w:r>
           </w:p>
         </w:tc>
@@ -1038,11 +1186,20 @@
             </w:pPr>
             <w:r>
               <w:rPr>
-                <w:rFonts w:asciiTheme="majorBidi" w:hAnsiTheme="majorBidi" w:cstheme="majorBidi"/>
-                <w:b/>
-                <w:bCs/>
-              </w:rPr>
-              <w:t>xx</w:t>
+                <w:rFonts w:asciiTheme="majorBidi" w:hAnsiTheme="majorBidi" w:cstheme="majorBidi" w:hint="eastAsia"/>
+                <w:b/>
+                <w:bCs/>
+                <w:lang w:eastAsia="zh-CN"/>
+              </w:rPr>
+              <w:t>Xue</w:t>
+            </w:r>
+            <w:r>
+              <w:rPr>
+                <w:rFonts w:asciiTheme="majorBidi" w:hAnsiTheme="majorBidi" w:cstheme="majorBidi"/>
+                <w:b/>
+                <w:bCs/>
+              </w:rPr>
+              <w:t>xin Chen</w:t>
             </w:r>
             <w:r>
               <w:rPr>
@@ -1091,7 +1248,7 @@
                 <w:b/>
                 <w:bCs/>
               </w:rPr>
-              <w:t>xxx</w:t>
+              <w:t>300139971</w:t>
             </w:r>
             <w:r>
               <w:rPr>
@@ -1115,6 +1272,55 @@
               </w:rPr>
             </w:pPr>
           </w:p>
+          <w:p>
+            <w:pPr>
+              <w:rPr>
+                <w:rFonts w:asciiTheme="majorBidi" w:hAnsiTheme="majorBidi" w:cstheme="majorBidi"/>
+                <w:noProof/>
+              </w:rPr>
+            </w:pPr>
+            <w:r>
+              <w:rPr>
+                <w:rFonts w:asciiTheme="majorBidi" w:hAnsiTheme="majorBidi" w:cstheme="majorBidi"/>
+                <w:noProof/>
+              </w:rPr>
+              <w:drawing>
+                <wp:inline distT="0" distB="0" distL="0" distR="0" wp14:anchorId="2D87700B" wp14:editId="1DB24E3F">
+                  <wp:extent cx="1398494" cy="467992"/>
+                  <wp:effectExtent l="0" t="0" r="0" b="8890"/>
+                  <wp:docPr id="3" name="图片 3"/>
+                  <wp:cNvGraphicFramePr>
+                    <a:graphicFrameLocks xmlns:a="http://schemas.openxmlformats.org/drawingml/2006/main" noChangeAspect="1"/>
+                  </wp:cNvGraphicFramePr>
+                  <a:graphic xmlns:a="http://schemas.openxmlformats.org/drawingml/2006/main">
+                    <a:graphicData uri="http://schemas.openxmlformats.org/drawingml/2006/picture">
+                      <pic:pic xmlns:pic="http://schemas.openxmlformats.org/drawingml/2006/picture">
+                        <pic:nvPicPr>
+                          <pic:cNvPr id="1" name=""/>
+                          <pic:cNvPicPr/>
+                        </pic:nvPicPr>
+                        <pic:blipFill>
+                          <a:blip r:embed="rId11"/>
+                          <a:stretch>
+                            <a:fillRect/>
+                          </a:stretch>
+                        </pic:blipFill>
+                        <pic:spPr>
+                          <a:xfrm>
+                            <a:off x="0" y="0"/>
+                            <a:ext cx="1681727" cy="562773"/>
+                          </a:xfrm>
+                          <a:prstGeom prst="rect">
+                            <a:avLst/>
+                          </a:prstGeom>
+                        </pic:spPr>
+                      </pic:pic>
+                    </a:graphicData>
+                  </a:graphic>
+                </wp:inline>
+              </w:drawing>
+            </w:r>
+          </w:p>
         </w:tc>
         <w:tc>
           <w:tcPr>
@@ -1161,7 +1367,7 @@
                 <w:b/>
                 <w:bCs/>
               </w:rPr>
-              <w:t>xx</w:t>
+              <w:t>14</w:t>
             </w:r>
           </w:p>
         </w:tc>
@@ -1187,6 +1393,8 @@
           <w:rFonts w:asciiTheme="majorBidi" w:hAnsiTheme="majorBidi" w:cstheme="majorBidi"/>
         </w:rPr>
       </w:pPr>
+      <w:bookmarkStart w:id="0" w:name="_GoBack"/>
+      <w:bookmarkEnd w:id="0"/>
     </w:p>
     <w:sectPr>
       <w:pgSz w:w="12240" w:h="15840"/>
@@ -1199,11 +1407,11 @@
 </file>
 
 <file path=word/styles.xml><?xml version="1.0" encoding="utf-8"?>
-<w:styles xmlns:mc="http://schemas.openxmlformats.org/markup-compatibility/2006" xmlns:r="http://schemas.openxmlformats.org/officeDocument/2006/relationships" xmlns:w="http://schemas.openxmlformats.org/wordprocessingml/2006/main" xmlns:w14="http://schemas.microsoft.com/office/word/2010/wordml" xmlns:w15="http://schemas.microsoft.com/office/word/2012/wordml" xmlns:w16cex="http://schemas.microsoft.com/office/word/2018/wordml/cex" xmlns:w16cid="http://schemas.microsoft.com/office/word/2016/wordml/cid" xmlns:w16="http://schemas.microsoft.com/office/word/2018/wordml" xmlns:w16se="http://schemas.microsoft.com/office/word/2015/wordml/symex" mc:Ignorable="w14 w15 w16se w16cid w16 w16cex">
+<w:styles xmlns:mc="http://schemas.openxmlformats.org/markup-compatibility/2006" xmlns:r="http://schemas.openxmlformats.org/officeDocument/2006/relationships" xmlns:w="http://schemas.openxmlformats.org/wordprocessingml/2006/main" xmlns:w14="http://schemas.microsoft.com/office/word/2010/wordml" xmlns:w15="http://schemas.microsoft.com/office/word/2012/wordml" xmlns:w16cid="http://schemas.microsoft.com/office/word/2016/wordml/cid" xmlns:w16se="http://schemas.microsoft.com/office/word/2015/wordml/symex" mc:Ignorable="w14 w15 w16se w16cid">
   <w:docDefaults>
     <w:rPrDefault>
       <w:rPr>
-        <w:rFonts w:asciiTheme="minorHAnsi" w:eastAsiaTheme="minorHAnsi" w:hAnsiTheme="minorHAnsi" w:cstheme="minorBidi"/>
+        <w:rFonts w:asciiTheme="minorHAnsi" w:eastAsiaTheme="minorEastAsia" w:hAnsiTheme="minorHAnsi" w:cstheme="minorBidi"/>
         <w:sz w:val="24"/>
         <w:szCs w:val="24"/>
         <w:lang w:val="en-CA" w:eastAsia="en-US" w:bidi="ar-SA"/>
@@ -1211,7 +1419,7 @@
     </w:rPrDefault>
     <w:pPrDefault/>
   </w:docDefaults>
-  <w:latentStyles w:defLockedState="0" w:defUIPriority="99" w:defSemiHidden="0" w:defUnhideWhenUsed="0" w:defQFormat="0" w:count="376">
+  <w:latentStyles w:defLockedState="0" w:defUIPriority="99" w:defSemiHidden="0" w:defUnhideWhenUsed="0" w:defQFormat="0" w:count="377">
     <w:lsdException w:name="Normal" w:uiPriority="0" w:qFormat="1"/>
     <w:lsdException w:name="heading 1" w:uiPriority="9" w:qFormat="1"/>
     <w:lsdException w:name="heading 2" w:semiHidden="1" w:uiPriority="9" w:unhideWhenUsed="1" w:qFormat="1"/>
@@ -1317,7 +1525,6 @@
     <w:lsdException w:name="HTML Sample" w:semiHidden="1" w:unhideWhenUsed="1"/>
     <w:lsdException w:name="HTML Typewriter" w:semiHidden="1" w:unhideWhenUsed="1"/>
     <w:lsdException w:name="HTML Variable" w:semiHidden="1" w:unhideWhenUsed="1"/>
-    <w:lsdException w:name="Normal Table" w:semiHidden="1" w:unhideWhenUsed="1"/>
     <w:lsdException w:name="annotation subject" w:semiHidden="1" w:unhideWhenUsed="1"/>
     <w:lsdException w:name="No List" w:semiHidden="1" w:unhideWhenUsed="1"/>
     <w:lsdException w:name="Outline List 1" w:semiHidden="1" w:unhideWhenUsed="1"/>
@@ -1364,10 +1571,8 @@
     <w:lsdException w:name="Table Subtle 2" w:semiHidden="1" w:unhideWhenUsed="1"/>
     <w:lsdException w:name="Table Web 1" w:semiHidden="1" w:unhideWhenUsed="1"/>
     <w:lsdException w:name="Table Web 2" w:semiHidden="1" w:unhideWhenUsed="1"/>
-    <w:lsdException w:name="Table Web 3" w:semiHidden="1" w:unhideWhenUsed="1"/>
     <w:lsdException w:name="Balloon Text" w:semiHidden="1" w:unhideWhenUsed="1"/>
     <w:lsdException w:name="Table Grid" w:uiPriority="39"/>
-    <w:lsdException w:name="Table Theme" w:semiHidden="1" w:unhideWhenUsed="1"/>
     <w:lsdException w:name="Placeholder Text" w:semiHidden="1"/>
     <w:lsdException w:name="No Spacing" w:uiPriority="1" w:qFormat="1"/>
     <w:lsdException w:name="Light Shading" w:uiPriority="60"/>
@@ -1588,18 +1793,19 @@
     <w:lsdException w:name="Hashtag" w:semiHidden="1" w:unhideWhenUsed="1"/>
     <w:lsdException w:name="Unresolved Mention" w:semiHidden="1" w:unhideWhenUsed="1"/>
     <w:lsdException w:name="Smart Link" w:semiHidden="1" w:unhideWhenUsed="1"/>
+    <w:lsdException w:name="Smart Link Error" w:semiHidden="1" w:unhideWhenUsed="1"/>
   </w:latentStyles>
-  <w:style w:type="paragraph" w:default="1" w:styleId="Normal">
+  <w:style w:type="paragraph" w:default="1" w:styleId="a">
     <w:name w:val="Normal"/>
     <w:qFormat/>
   </w:style>
-  <w:style w:type="character" w:default="1" w:styleId="DefaultParagraphFont">
+  <w:style w:type="character" w:default="1" w:styleId="a0">
     <w:name w:val="Default Paragraph Font"/>
     <w:uiPriority w:val="1"/>
     <w:semiHidden/>
     <w:unhideWhenUsed/>
   </w:style>
-  <w:style w:type="table" w:default="1" w:styleId="TableNormal">
+  <w:style w:type="table" w:default="1" w:styleId="a1">
     <w:name w:val="Normal Table"/>
     <w:uiPriority w:val="99"/>
     <w:semiHidden/>
@@ -1614,15 +1820,15 @@
       </w:tblCellMar>
     </w:tblPr>
   </w:style>
-  <w:style w:type="numbering" w:default="1" w:styleId="NoList">
+  <w:style w:type="numbering" w:default="1" w:styleId="a2">
     <w:name w:val="No List"/>
     <w:uiPriority w:val="99"/>
     <w:semiHidden/>
     <w:unhideWhenUsed/>
   </w:style>
-  <w:style w:type="character" w:styleId="Hyperlink">
+  <w:style w:type="character" w:styleId="a3">
     <w:name w:val="Hyperlink"/>
-    <w:basedOn w:val="DefaultParagraphFont"/>
+    <w:basedOn w:val="a0"/>
     <w:uiPriority w:val="99"/>
     <w:unhideWhenUsed/>
     <w:rsid w:val="00691E08"/>
@@ -1631,9 +1837,9 @@
       <w:u w:val="single"/>
     </w:rPr>
   </w:style>
-  <w:style w:type="character" w:styleId="UnresolvedMention">
-    <w:name w:val="Unresolved Mention"/>
-    <w:basedOn w:val="DefaultParagraphFont"/>
+  <w:style w:type="character" w:customStyle="1" w:styleId="UnresolvedMention1">
+    <w:name w:val="Unresolved Mention1"/>
+    <w:basedOn w:val="a0"/>
     <w:uiPriority w:val="99"/>
     <w:semiHidden/>
     <w:unhideWhenUsed/>
@@ -1643,9 +1849,9 @@
       <w:shd w:val="clear" w:color="auto" w:fill="E1DFDD"/>
     </w:rPr>
   </w:style>
-  <w:style w:type="table" w:styleId="TableGrid">
+  <w:style w:type="table" w:styleId="a4">
     <w:name w:val="Table Grid"/>
-    <w:basedOn w:val="TableNormal"/>
+    <w:basedOn w:val="a1"/>
     <w:uiPriority w:val="39"/>
     <w:rsid w:val="00691E08"/>
     <w:tblPr>
@@ -1955,4 +2161,16 @@
     </a:ext>
   </a:extLst>
 </a:theme>
+</file>
+
+<file path=customXml/item1.xml><?xml version="1.0" encoding="utf-8"?>
+<b:Sources xmlns:b="http://schemas.openxmlformats.org/officeDocument/2006/bibliography" xmlns="http://schemas.openxmlformats.org/officeDocument/2006/bibliography" SelectedStyle="\APASixthEditionOfficeOnline.xsl" StyleName="APA" Version="6"/>
+</file>
+
+<file path=customXml/itemProps1.xml><?xml version="1.0" encoding="utf-8"?>
+<ds:datastoreItem xmlns:ds="http://schemas.openxmlformats.org/officeDocument/2006/customXml" ds:itemID="{42234C1C-8104-43E9-9F77-F61B040A25CF}">
+  <ds:schemaRefs>
+    <ds:schemaRef ds:uri="http://schemas.openxmlformats.org/officeDocument/2006/bibliography"/>
+  </ds:schemaRefs>
+</ds:datastoreItem>
 </file>
</xml_diff>